<commit_message>
nmv 24 10 2022
</commit_message>
<xml_diff>
--- a/SIkShA/JatA Darpanam.docx
+++ b/SIkShA/JatA Darpanam.docx
@@ -1,6 +1,6 @@
 
 <file path=word/document.xml><?xml version="1.0" encoding="utf-8"?>
-<w:document xmlns:wpc="http://schemas.microsoft.com/office/word/2010/wordprocessingCanvas" xmlns:cx="http://schemas.microsoft.com/office/drawing/2014/chartex" xmlns:cx1="http://schemas.microsoft.com/office/drawing/2015/9/8/chartex" xmlns:mc="http://schemas.openxmlformats.org/markup-compatibility/2006" xmlns:o="urn:schemas-microsoft-com:office:office" xmlns:r="http://schemas.openxmlformats.org/officeDocument/2006/relationships" xmlns:m="http://schemas.openxmlformats.org/officeDocument/2006/math" xmlns:v="urn:schemas-microsoft-com:vml" xmlns:wp14="http://schemas.microsoft.com/office/word/2010/wordprocessingDrawing" xmlns:wp="http://schemas.openxmlformats.org/drawingml/2006/wordprocessingDrawing" xmlns:w10="urn:schemas-microsoft-com:office:word" xmlns:w="http://schemas.openxmlformats.org/wordprocessingml/2006/main" xmlns:w14="http://schemas.microsoft.com/office/word/2010/wordml" xmlns:w15="http://schemas.microsoft.com/office/word/2012/wordml" xmlns:w16se="http://schemas.microsoft.com/office/word/2015/wordml/symex" xmlns:wpg="http://schemas.microsoft.com/office/word/2010/wordprocessingGroup" xmlns:wpi="http://schemas.microsoft.com/office/word/2010/wordprocessingInk" xmlns:wne="http://schemas.microsoft.com/office/word/2006/wordml" xmlns:wps="http://schemas.microsoft.com/office/word/2010/wordprocessingShape" mc:Ignorable="w14 w15 w16se wp14">
+<w:document xmlns:wpc="http://schemas.microsoft.com/office/word/2010/wordprocessingCanvas" xmlns:cx="http://schemas.microsoft.com/office/drawing/2014/chartex" xmlns:cx1="http://schemas.microsoft.com/office/drawing/2015/9/8/chartex" xmlns:cx2="http://schemas.microsoft.com/office/drawing/2015/10/21/chartex" xmlns:cx3="http://schemas.microsoft.com/office/drawing/2016/5/9/chartex" xmlns:cx4="http://schemas.microsoft.com/office/drawing/2016/5/10/chartex" xmlns:cx5="http://schemas.microsoft.com/office/drawing/2016/5/11/chartex" xmlns:cx6="http://schemas.microsoft.com/office/drawing/2016/5/12/chartex" xmlns:cx7="http://schemas.microsoft.com/office/drawing/2016/5/13/chartex" xmlns:cx8="http://schemas.microsoft.com/office/drawing/2016/5/14/chartex" xmlns:mc="http://schemas.openxmlformats.org/markup-compatibility/2006" xmlns:aink="http://schemas.microsoft.com/office/drawing/2016/ink" xmlns:am3d="http://schemas.microsoft.com/office/drawing/2017/model3d" xmlns:o="urn:schemas-microsoft-com:office:office" xmlns:oel="http://schemas.microsoft.com/office/2019/extlst" xmlns:r="http://schemas.openxmlformats.org/officeDocument/2006/relationships" xmlns:m="http://schemas.openxmlformats.org/officeDocument/2006/math" xmlns:v="urn:schemas-microsoft-com:vml" xmlns:wp14="http://schemas.microsoft.com/office/word/2010/wordprocessingDrawing" xmlns:wp="http://schemas.openxmlformats.org/drawingml/2006/wordprocessingDrawing" xmlns:w10="urn:schemas-microsoft-com:office:word" xmlns:w="http://schemas.openxmlformats.org/wordprocessingml/2006/main" xmlns:w14="http://schemas.microsoft.com/office/word/2010/wordml" xmlns:w15="http://schemas.microsoft.com/office/word/2012/wordml" xmlns:w16cex="http://schemas.microsoft.com/office/word/2018/wordml/cex" xmlns:w16cid="http://schemas.microsoft.com/office/word/2016/wordml/cid" xmlns:w16="http://schemas.microsoft.com/office/word/2018/wordml" xmlns:w16sdtdh="http://schemas.microsoft.com/office/word/2020/wordml/sdtdatahash" xmlns:w16se="http://schemas.microsoft.com/office/word/2015/wordml/symex" xmlns:wpg="http://schemas.microsoft.com/office/word/2010/wordprocessingGroup" xmlns:wpi="http://schemas.microsoft.com/office/word/2010/wordprocessingInk" xmlns:wne="http://schemas.microsoft.com/office/word/2006/wordml" xmlns:wps="http://schemas.microsoft.com/office/word/2010/wordprocessingShape" mc:Ignorable="w14 w15 w16se w16cid w16 w16cex w16sdtdh wp14">
   <w:body>
     <w:p>
       <w:pPr>
@@ -551,39 +551,39 @@
           <w:sz w:val="44"/>
           <w:szCs w:val="44"/>
         </w:rPr>
+        <w:t xml:space="preserve">+lÉ </w:t>
+      </w:r>
+      <w:proofErr w:type="gramStart"/>
+      <w:r>
+        <w:rPr>
+          <w:sz w:val="44"/>
+          <w:szCs w:val="44"/>
+        </w:rPr>
+        <w:t>VÉ]õÉº</w:t>
+      </w:r>
+      <w:proofErr w:type="gramEnd"/>
+      <w:r>
+        <w:rPr>
+          <w:sz w:val="44"/>
+          <w:szCs w:val="44"/>
+        </w:rPr>
+        <w:t xml:space="preserve">´É°ü{É¨ÉÖSªÉiÉä ** </w:t>
+      </w:r>
+    </w:p>
+    <w:p>
+      <w:pPr>
+        <w:pStyle w:val="Default"/>
+        <w:rPr>
+          <w:sz w:val="44"/>
+          <w:szCs w:val="44"/>
+        </w:rPr>
+      </w:pPr>
+      <w:r>
+        <w:rPr>
+          <w:sz w:val="44"/>
+          <w:szCs w:val="44"/>
+        </w:rPr>
         <w:lastRenderedPageBreak/>
-        <w:t xml:space="preserve">+lÉ </w:t>
-      </w:r>
-      <w:proofErr w:type="gramStart"/>
-      <w:r>
-        <w:rPr>
-          <w:sz w:val="44"/>
-          <w:szCs w:val="44"/>
-        </w:rPr>
-        <w:t>VÉ]õÉº</w:t>
-      </w:r>
-      <w:proofErr w:type="gramEnd"/>
-      <w:r>
-        <w:rPr>
-          <w:sz w:val="44"/>
-          <w:szCs w:val="44"/>
-        </w:rPr>
-        <w:t xml:space="preserve">´É°ü{É¨ÉÖSªÉiÉä ** </w:t>
-      </w:r>
-    </w:p>
-    <w:p>
-      <w:pPr>
-        <w:pStyle w:val="Default"/>
-        <w:rPr>
-          <w:sz w:val="44"/>
-          <w:szCs w:val="44"/>
-        </w:rPr>
-      </w:pPr>
-      <w:r>
-        <w:rPr>
-          <w:sz w:val="44"/>
-          <w:szCs w:val="44"/>
-        </w:rPr>
         <w:t>¶±ÉÉä ** Gò¨</w:t>
       </w:r>
       <w:proofErr w:type="gramStart"/>
@@ -1620,39 +1620,39 @@
           <w:sz w:val="44"/>
           <w:szCs w:val="44"/>
         </w:rPr>
+        <w:t xml:space="preserve">iÉjÉ </w:t>
+      </w:r>
+      <w:proofErr w:type="gramStart"/>
+      <w:r>
+        <w:rPr>
+          <w:sz w:val="44"/>
+          <w:szCs w:val="44"/>
+        </w:rPr>
+        <w:t>VÉ]õÉ</w:t>
+      </w:r>
+      <w:proofErr w:type="gramEnd"/>
+      <w:r>
+        <w:rPr>
+          <w:sz w:val="44"/>
+          <w:szCs w:val="44"/>
+        </w:rPr>
+        <w:t xml:space="preserve"> iÉÖ Gò¨É´Énäù´É ¦É´ÉÊiÉ *</w:t>
+      </w:r>
+    </w:p>
+    <w:p>
+      <w:pPr>
+        <w:pStyle w:val="Default"/>
+        <w:rPr>
+          <w:sz w:val="44"/>
+          <w:szCs w:val="44"/>
+        </w:rPr>
+      </w:pPr>
+      <w:r>
+        <w:rPr>
+          <w:sz w:val="44"/>
+          <w:szCs w:val="44"/>
+        </w:rPr>
         <w:lastRenderedPageBreak/>
-        <w:t xml:space="preserve">iÉjÉ </w:t>
-      </w:r>
-      <w:proofErr w:type="gramStart"/>
-      <w:r>
-        <w:rPr>
-          <w:sz w:val="44"/>
-          <w:szCs w:val="44"/>
-        </w:rPr>
-        <w:t>VÉ]õÉ</w:t>
-      </w:r>
-      <w:proofErr w:type="gramEnd"/>
-      <w:r>
-        <w:rPr>
-          <w:sz w:val="44"/>
-          <w:szCs w:val="44"/>
-        </w:rPr>
-        <w:t xml:space="preserve"> iÉÖ Gò¨É´Énäù´É ¦É´ÉÊiÉ *</w:t>
-      </w:r>
-    </w:p>
-    <w:p>
-      <w:pPr>
-        <w:pStyle w:val="Default"/>
-        <w:rPr>
-          <w:sz w:val="44"/>
-          <w:szCs w:val="44"/>
-        </w:rPr>
-      </w:pPr>
-      <w:r>
-        <w:rPr>
-          <w:sz w:val="44"/>
-          <w:szCs w:val="44"/>
-        </w:rPr>
         <w:t xml:space="preserve"> ªÉlÉÉ * </w:t>
       </w:r>
       <w:r>
@@ -2028,7 +2028,7 @@
           <w:szCs w:val="44"/>
           <w:highlight w:val="green"/>
         </w:rPr>
-        <w:t>&lt;¹]õEäò ={ÉnùvÉÉiªÉÖ{ÉnùvÉÉiÉÒ</w:t>
+        <w:t>&lt;¹]õEäò ={</w:t>
       </w:r>
       <w:proofErr w:type="gramStart"/>
       <w:r>
@@ -2037,7 +2037,7 @@
           <w:szCs w:val="44"/>
           <w:highlight w:val="green"/>
         </w:rPr>
-        <w:t>¹]õEäò</w:t>
+        <w:t>ÉnùvÉÉiªÉÖ{</w:t>
       </w:r>
       <w:proofErr w:type="gramEnd"/>
       <w:r>
@@ -2046,7 +2046,7 @@
           <w:szCs w:val="44"/>
           <w:highlight w:val="green"/>
         </w:rPr>
-        <w:t xml:space="preserve"> &lt;¹]õEäò</w:t>
+        <w:t>ÉnùvÉÉiÉÒ¹]õEäò &lt;¹]õEäò</w:t>
       </w:r>
       <w:r>
         <w:rPr>
@@ -2258,6 +2258,14 @@
           <w:szCs w:val="44"/>
           <w:highlight w:val="green"/>
         </w:rPr>
+        <w:t>ä</w:t>
+      </w:r>
+      <w:r>
+        <w:rPr>
+          <w:sz w:val="44"/>
+          <w:szCs w:val="44"/>
+          <w:highlight w:val="green"/>
+        </w:rPr>
         <w:t xml:space="preserve"> </w:t>
       </w:r>
       <w:r>
@@ -2266,7 +2274,23 @@
           <w:szCs w:val="44"/>
           <w:highlight w:val="green"/>
         </w:rPr>
-        <w:t xml:space="preserve">+ÉºiÉÉ ¨ÉÉºiÉÉÆiÉä * </w:t>
+        <w:t>+ÉºiÉÉ ¨ÉÉºiÉÉÆ</w:t>
+      </w:r>
+      <w:r>
+        <w:rPr>
+          <w:sz w:val="44"/>
+          <w:szCs w:val="44"/>
+          <w:highlight w:val="green"/>
+        </w:rPr>
+        <w:t xml:space="preserve"> </w:t>
+      </w:r>
+      <w:r>
+        <w:rPr>
+          <w:sz w:val="44"/>
+          <w:szCs w:val="44"/>
+          <w:highlight w:val="green"/>
+        </w:rPr>
+        <w:t xml:space="preserve">iÉä * </w:t>
       </w:r>
       <w:r>
         <w:rPr>
@@ -2746,39 +2770,39 @@
           <w:sz w:val="44"/>
           <w:szCs w:val="44"/>
         </w:rPr>
+        <w:t>´ªÉÉ ** =kÉ®</w:t>
+      </w:r>
+      <w:proofErr w:type="gramStart"/>
+      <w:r>
+        <w:rPr>
+          <w:sz w:val="44"/>
+          <w:szCs w:val="44"/>
+        </w:rPr>
+        <w:t>ú{</w:t>
+      </w:r>
+      <w:proofErr w:type="gramEnd"/>
+      <w:r>
+        <w:rPr>
+          <w:sz w:val="44"/>
+          <w:szCs w:val="44"/>
+        </w:rPr>
+        <w:t xml:space="preserve">ÉnäùxÉ VÉ]õÉ ªÉÎiGòªÉiÉä iÉnÖùkÉ®ú{ÉÉè¯û¹ÉÆ iÉÎº¨ÉxÉÂ =kÉ®ú{ÉÉè¯û¹Éä iÉÖ </w:t>
+      </w:r>
+    </w:p>
+    <w:p>
+      <w:pPr>
+        <w:pStyle w:val="Default"/>
+        <w:rPr>
+          <w:sz w:val="44"/>
+          <w:szCs w:val="44"/>
+        </w:rPr>
+      </w:pPr>
+      <w:r>
+        <w:rPr>
+          <w:sz w:val="44"/>
+          <w:szCs w:val="44"/>
+        </w:rPr>
         <w:lastRenderedPageBreak/>
-        <w:t>´ªÉÉ ** =kÉ®</w:t>
-      </w:r>
-      <w:proofErr w:type="gramStart"/>
-      <w:r>
-        <w:rPr>
-          <w:sz w:val="44"/>
-          <w:szCs w:val="44"/>
-        </w:rPr>
-        <w:t>ú{</w:t>
-      </w:r>
-      <w:proofErr w:type="gramEnd"/>
-      <w:r>
-        <w:rPr>
-          <w:sz w:val="44"/>
-          <w:szCs w:val="44"/>
-        </w:rPr>
-        <w:t xml:space="preserve">ÉnäùxÉ VÉ]õÉ ªÉÎiGòªÉiÉä iÉnÖùkÉ®ú{ÉÉè¯û¹ÉÆ iÉÎº¨ÉxÉÂ =kÉ®ú{ÉÉè¯û¹Éä iÉÖ </w:t>
-      </w:r>
-    </w:p>
-    <w:p>
-      <w:pPr>
-        <w:pStyle w:val="Default"/>
-        <w:rPr>
-          <w:sz w:val="44"/>
-          <w:szCs w:val="44"/>
-        </w:rPr>
-      </w:pPr>
-      <w:r>
-        <w:rPr>
-          <w:sz w:val="44"/>
-          <w:szCs w:val="44"/>
-        </w:rPr>
         <w:t>+ÉtÆ iÉªÉÉä®úÉ¹ÉÇ</w:t>
       </w:r>
       <w:r>
@@ -10637,27 +10661,82 @@
         </w:rPr>
         <w:t>(gm)</w:t>
       </w:r>
+      <w:r>
+        <w:rPr>
+          <w:sz w:val="44"/>
+          <w:szCs w:val="44"/>
+        </w:rPr>
+        <w:t>ºÉÉä</w:t>
+      </w:r>
+      <w:r>
+        <w:rPr>
+          <w:sz w:val="44"/>
+          <w:szCs w:val="44"/>
+        </w:rPr>
+        <w:t>?</w:t>
+      </w:r>
+      <w:r>
+        <w:rPr>
+          <w:sz w:val="44"/>
+          <w:szCs w:val="44"/>
+        </w:rPr>
+        <w:t>PÉ¶É</w:t>
+      </w:r>
+      <w:r>
+        <w:rPr>
+          <w:rFonts w:ascii="Arial" w:hAnsi="Arial"/>
+          <w:b/>
+          <w:color w:val="auto"/>
+          <w:sz w:val="28"/>
+          <w:szCs w:val="44"/>
+        </w:rPr>
+        <w:t>(gm)</w:t>
+      </w:r>
+      <w:r>
+        <w:rPr>
+          <w:sz w:val="44"/>
+          <w:szCs w:val="44"/>
+        </w:rPr>
+        <w:t>ºÉÉäxÉÉäxÉÉä</w:t>
+      </w:r>
+      <w:r>
+        <w:rPr>
+          <w:sz w:val="44"/>
+          <w:szCs w:val="44"/>
+        </w:rPr>
+        <w:t>?</w:t>
+      </w:r>
+      <w:r>
+        <w:rPr>
+          <w:sz w:val="44"/>
+          <w:szCs w:val="44"/>
+        </w:rPr>
+        <w:t>PÉ¶É</w:t>
+      </w:r>
+      <w:r>
+        <w:rPr>
+          <w:rFonts w:ascii="Arial" w:hAnsi="Arial"/>
+          <w:b/>
+          <w:color w:val="auto"/>
+          <w:sz w:val="28"/>
+          <w:szCs w:val="44"/>
+        </w:rPr>
+        <w:t>(gm)</w:t>
+      </w:r>
+      <w:r>
+        <w:rPr>
+          <w:sz w:val="44"/>
+          <w:szCs w:val="44"/>
+        </w:rPr>
+        <w:t>ºÉ&amp; * +lÉÉ±</w:t>
+      </w:r>
       <w:proofErr w:type="gramStart"/>
       <w:r>
         <w:rPr>
           <w:sz w:val="44"/>
           <w:szCs w:val="44"/>
         </w:rPr>
-        <w:t>ºÉÉä</w:t>
-      </w:r>
-      <w:r>
-        <w:rPr>
-          <w:sz w:val="44"/>
-          <w:szCs w:val="44"/>
-        </w:rPr>
-        <w:t>?</w:t>
-      </w:r>
-      <w:r>
-        <w:rPr>
-          <w:sz w:val="44"/>
-          <w:szCs w:val="44"/>
-        </w:rPr>
-        <w:t>PÉ</w:t>
+        <w:t>ÉÉä{</w:t>
       </w:r>
       <w:proofErr w:type="gramEnd"/>
       <w:r>
@@ -10665,55 +10744,7 @@
           <w:sz w:val="44"/>
           <w:szCs w:val="44"/>
         </w:rPr>
-        <w:t>¶É</w:t>
-      </w:r>
-      <w:r>
-        <w:rPr>
-          <w:rFonts w:ascii="Arial" w:hAnsi="Arial"/>
-          <w:b/>
-          <w:color w:val="auto"/>
-          <w:sz w:val="28"/>
-          <w:szCs w:val="44"/>
-        </w:rPr>
-        <w:t>(gm)</w:t>
-      </w:r>
-      <w:r>
-        <w:rPr>
-          <w:sz w:val="44"/>
-          <w:szCs w:val="44"/>
-        </w:rPr>
-        <w:t>ºÉÉäxÉÉäxÉÉä</w:t>
-      </w:r>
-      <w:r>
-        <w:rPr>
-          <w:sz w:val="44"/>
-          <w:szCs w:val="44"/>
-        </w:rPr>
-        <w:t>?</w:t>
-      </w:r>
-      <w:r>
-        <w:rPr>
-          <w:sz w:val="44"/>
-          <w:szCs w:val="44"/>
-        </w:rPr>
-        <w:t>PÉ¶É</w:t>
-      </w:r>
-      <w:r>
-        <w:rPr>
-          <w:rFonts w:ascii="Arial" w:hAnsi="Arial"/>
-          <w:b/>
-          <w:color w:val="auto"/>
-          <w:sz w:val="28"/>
-          <w:szCs w:val="44"/>
-        </w:rPr>
-        <w:t>(gm)</w:t>
-      </w:r>
-      <w:r>
-        <w:rPr>
-          <w:sz w:val="44"/>
-          <w:szCs w:val="44"/>
-        </w:rPr>
-        <w:t xml:space="preserve">ºÉ&amp; * +lÉÉ±ÉÉä{É =SªÉiÉä </w:t>
+        <w:t xml:space="preserve">É =SªÉiÉä </w:t>
       </w:r>
       <w:r>
         <w:rPr>
@@ -11344,7 +11375,7 @@
           <w:sz w:val="44"/>
           <w:szCs w:val="44"/>
         </w:rPr>
-        <w:t xml:space="preserve">ºiÉä IÉÖnù¨ÉÖÆ iÉä ¶ÉÖMÉÞSUôiÉÖ ªÉÆ Êuù¹¨É &lt;iªÉÉ½þ * iÉÉ +ºªÉ ºÉÚnùnùÉä½þºÉ &lt;iªÉÉ½þ * +xªÉÆ iÉä +º¨ÉiÉÂ iÉ{ÉxiÉÖ ½äþiÉªÉ &lt;iªÉÉ½þ * ºÉÖ´ÉªÉÇxiÉÉä xÉÉ{ÉäIÉxiÉ &lt;iªÉÉ½þ * </w:t>
+        <w:t xml:space="preserve">ºiÉä IÉÖnù¨ÉÖÆ iÉä ¶ÉÖMÉÞSUôiÉÖ ªÉÆ Êuù¹¨É &lt;iªÉÉ½þ * iÉÉ +ºªÉ ºÉÚnùnùÉä½þºÉ &lt;iªÉÉ½þ * +xªÉÆ iÉä +º¨ÉiÉÂ iÉ{ÉxiÉÖ ½äþiÉªÉ &lt;iªÉÉ½þ * ºÉÖ´ÉªÉÇxiÉÉä xÉÉ{ÉäIÉxiÉ &lt;iªÉÉ½þ * Ê½þ®úhªÉMÉ¦ÉÇººÉ¨É </w:t>
       </w:r>
       <w:r>
         <w:rPr>
@@ -11352,7 +11383,7 @@
           <w:szCs w:val="44"/>
         </w:rPr>
         <w:lastRenderedPageBreak/>
-        <w:t>Ê½þ®úhªÉMÉ¦ÉÇººÉ¨É ´ÉiÉÇiÉÉOÉ &lt;ÊiÉ * ªÉIÉnùÎMxÉnæù´ÉÉä näù´ÉÉ</w:t>
+        <w:t>´ÉiÉÇiÉÉOÉ &lt;ÊiÉ * ªÉIÉnùÎMxÉnæù´ÉÉä näù´ÉÉ</w:t>
       </w:r>
       <w:r>
         <w:rPr>
@@ -15798,23 +15829,7 @@
           <w:sz w:val="44"/>
           <w:szCs w:val="44"/>
         </w:rPr>
-        <w:t>Ê´É·ÉÉÊxÉ Á</w:t>
-      </w:r>
-      <w:bookmarkStart w:id="0" w:name="_GoBack"/>
-      <w:r>
-        <w:rPr>
-          <w:sz w:val="44"/>
-          <w:szCs w:val="44"/>
-        </w:rPr>
-        <w:t>äEòRó</w:t>
-      </w:r>
-      <w:bookmarkEnd w:id="0"/>
-      <w:r>
-        <w:rPr>
-          <w:sz w:val="44"/>
-          <w:szCs w:val="44"/>
-        </w:rPr>
-        <w:t xml:space="preserve">¹ÉÉäÊ¦É * </w:t>
+        <w:t xml:space="preserve">Ê´É·ÉÉÊxÉ ÁäEòRó¹ÉÉäÊ¦É * </w:t>
       </w:r>
       <w:r>
         <w:rPr>
@@ -20439,7 +20454,15 @@
           <w:sz w:val="44"/>
           <w:szCs w:val="44"/>
         </w:rPr>
-        <w:t>EòxÉEòÉ¦ÉÉÊxÉ ´ÉÉºÉÉ</w:t>
+        <w:t>EòxÉEòÉ¦ÉÉÊxÉ ´</w:t>
+      </w:r>
+      <w:proofErr w:type="gramStart"/>
+      <w:r>
+        <w:rPr>
+          <w:sz w:val="44"/>
+          <w:szCs w:val="44"/>
+        </w:rPr>
+        <w:t>ÉÉºÉÉ</w:t>
       </w:r>
       <w:r>
         <w:rPr>
@@ -20449,14 +20472,25 @@
           <w:sz w:val="28"/>
           <w:szCs w:val="44"/>
         </w:rPr>
-        <w:t>(gm)</w:t>
-      </w:r>
-      <w:r>
-        <w:rPr>
-          <w:sz w:val="44"/>
-          <w:szCs w:val="44"/>
-        </w:rPr>
-        <w:t>ÊºÉ * EòÉ`öEò &lt;ÊiÉ ÊEò¨</w:t>
+        <w:t>(</w:t>
+      </w:r>
+      <w:proofErr w:type="gramEnd"/>
+      <w:r>
+        <w:rPr>
+          <w:rFonts w:ascii="Arial" w:hAnsi="Arial"/>
+          <w:b/>
+          <w:color w:val="auto"/>
+          <w:sz w:val="28"/>
+          <w:szCs w:val="44"/>
+        </w:rPr>
+        <w:t>gm)</w:t>
+      </w:r>
+      <w:r>
+        <w:rPr>
+          <w:sz w:val="44"/>
+          <w:szCs w:val="44"/>
+        </w:rPr>
+        <w:t>ÊºÉ * EòÉ`öEò &lt;ÊiÉ ÊEò¨ÉÂ ? ´</w:t>
       </w:r>
       <w:proofErr w:type="gramStart"/>
       <w:r>
@@ -20464,48 +20498,35 @@
           <w:sz w:val="44"/>
           <w:szCs w:val="44"/>
         </w:rPr>
-        <w:t>ÉÂ ?</w:t>
+        <w:t>ÉÉºÉÉ</w:t>
+      </w:r>
+      <w:r>
+        <w:rPr>
+          <w:rFonts w:ascii="Arial" w:hAnsi="Arial"/>
+          <w:b/>
+          <w:color w:val="auto"/>
+          <w:sz w:val="28"/>
+          <w:szCs w:val="44"/>
+        </w:rPr>
+        <w:t>(</w:t>
       </w:r>
       <w:proofErr w:type="gramEnd"/>
       <w:r>
         <w:rPr>
-          <w:sz w:val="44"/>
-          <w:szCs w:val="44"/>
-        </w:rPr>
-        <w:t xml:space="preserve"> ´ÉÉºÉÉ</w:t>
-      </w:r>
-      <w:r>
-        <w:rPr>
           <w:rFonts w:ascii="Arial" w:hAnsi="Arial"/>
           <w:b/>
           <w:color w:val="auto"/>
           <w:sz w:val="28"/>
           <w:szCs w:val="44"/>
         </w:rPr>
-        <w:t>(gm)</w:t>
-      </w:r>
-      <w:r>
-        <w:rPr>
-          <w:sz w:val="44"/>
-          <w:szCs w:val="44"/>
-        </w:rPr>
-        <w:t>ÊºÉ ¨É¨É MÉÉ´É¶SÉ * ´ÉÉºÉ¶¶É¤nùÉ ÊnùÊiÉ ÊEò¨</w:t>
-      </w:r>
-      <w:proofErr w:type="gramStart"/>
-      <w:r>
-        <w:rPr>
-          <w:sz w:val="44"/>
-          <w:szCs w:val="44"/>
-        </w:rPr>
-        <w:t>ÉÂ ?</w:t>
-      </w:r>
-      <w:proofErr w:type="gramEnd"/>
-      <w:r>
-        <w:rPr>
-          <w:sz w:val="44"/>
-          <w:szCs w:val="44"/>
-        </w:rPr>
-        <w:t xml:space="preserve"> ´É®Âú¹ÉÉÊ¦ÉnÇùnùiÉÉ</w:t>
+        <w:t>gm)</w:t>
+      </w:r>
+      <w:r>
+        <w:rPr>
+          <w:sz w:val="44"/>
+          <w:szCs w:val="44"/>
+        </w:rPr>
+        <w:t>ÊºÉ ¨É¨É MÉÉ´É¶SÉ * ´ÉÉºÉ¶¶É¤nùÉ ÊnùÊiÉ ÊEò¨ÉÂ ? ´É®Âú¹ÉÉÊ¦ÉnÇùnùiÉÉ</w:t>
       </w:r>
       <w:r>
         <w:rPr>
@@ -33228,7 +33249,7 @@
 </file>
 
 <file path=word/styles.xml><?xml version="1.0" encoding="utf-8"?>
-<w:styles xmlns:mc="http://schemas.openxmlformats.org/markup-compatibility/2006" xmlns:r="http://schemas.openxmlformats.org/officeDocument/2006/relationships" xmlns:w="http://schemas.openxmlformats.org/wordprocessingml/2006/main" xmlns:w14="http://schemas.microsoft.com/office/word/2010/wordml" xmlns:w15="http://schemas.microsoft.com/office/word/2012/wordml" xmlns:w16se="http://schemas.microsoft.com/office/word/2015/wordml/symex" mc:Ignorable="w14 w15 w16se">
+<w:styles xmlns:mc="http://schemas.openxmlformats.org/markup-compatibility/2006" xmlns:r="http://schemas.openxmlformats.org/officeDocument/2006/relationships" xmlns:w="http://schemas.openxmlformats.org/wordprocessingml/2006/main" xmlns:w14="http://schemas.microsoft.com/office/word/2010/wordml" xmlns:w15="http://schemas.microsoft.com/office/word/2012/wordml" xmlns:w16cex="http://schemas.microsoft.com/office/word/2018/wordml/cex" xmlns:w16cid="http://schemas.microsoft.com/office/word/2016/wordml/cid" xmlns:w16="http://schemas.microsoft.com/office/word/2018/wordml" xmlns:w16sdtdh="http://schemas.microsoft.com/office/word/2020/wordml/sdtdatahash" xmlns:w16se="http://schemas.microsoft.com/office/word/2015/wordml/symex" mc:Ignorable="w14 w15 w16se w16cid w16 w16cex w16sdtdh">
   <w:docDefaults>
     <w:rPrDefault>
       <w:rPr>
@@ -33244,7 +33265,7 @@
       </w:pPr>
     </w:pPrDefault>
   </w:docDefaults>
-  <w:latentStyles w:defLockedState="0" w:defUIPriority="99" w:defSemiHidden="0" w:defUnhideWhenUsed="0" w:defQFormat="0" w:count="371">
+  <w:latentStyles w:defLockedState="0" w:defUIPriority="99" w:defSemiHidden="0" w:defUnhideWhenUsed="0" w:defQFormat="0" w:count="376">
     <w:lsdException w:name="Normal" w:uiPriority="0" w:qFormat="1"/>
     <w:lsdException w:name="heading 1" w:uiPriority="9" w:qFormat="1"/>
     <w:lsdException w:name="heading 2" w:semiHidden="1" w:uiPriority="9" w:unhideWhenUsed="1" w:qFormat="1"/>
@@ -33350,7 +33371,6 @@
     <w:lsdException w:name="HTML Sample" w:semiHidden="1" w:unhideWhenUsed="1"/>
     <w:lsdException w:name="HTML Typewriter" w:semiHidden="1" w:unhideWhenUsed="1"/>
     <w:lsdException w:name="HTML Variable" w:semiHidden="1" w:unhideWhenUsed="1"/>
-    <w:lsdException w:name="Normal Table" w:semiHidden="1" w:unhideWhenUsed="1"/>
     <w:lsdException w:name="annotation subject" w:semiHidden="1" w:unhideWhenUsed="1"/>
     <w:lsdException w:name="No List" w:semiHidden="1" w:unhideWhenUsed="1"/>
     <w:lsdException w:name="Outline List 1" w:semiHidden="1" w:unhideWhenUsed="1"/>
@@ -33393,11 +33413,8 @@
     <w:lsdException w:name="Table Contemporary" w:semiHidden="1" w:unhideWhenUsed="1"/>
     <w:lsdException w:name="Table Elegant" w:semiHidden="1" w:unhideWhenUsed="1"/>
     <w:lsdException w:name="Table Professional" w:semiHidden="1" w:unhideWhenUsed="1"/>
-    <w:lsdException w:name="Table Subtle 1" w:semiHidden="1" w:unhideWhenUsed="1"/>
     <w:lsdException w:name="Table Subtle 2" w:semiHidden="1" w:unhideWhenUsed="1"/>
     <w:lsdException w:name="Table Web 1" w:semiHidden="1" w:unhideWhenUsed="1"/>
-    <w:lsdException w:name="Table Web 2" w:semiHidden="1" w:unhideWhenUsed="1"/>
-    <w:lsdException w:name="Table Web 3" w:semiHidden="1" w:unhideWhenUsed="1"/>
     <w:lsdException w:name="Balloon Text" w:semiHidden="1" w:unhideWhenUsed="1"/>
     <w:lsdException w:name="Table Grid" w:uiPriority="39"/>
     <w:lsdException w:name="Table Theme" w:semiHidden="1" w:unhideWhenUsed="1"/>
@@ -33616,6 +33633,11 @@
     <w:lsdException w:name="List Table 5 Dark Accent 6" w:uiPriority="50"/>
     <w:lsdException w:name="List Table 6 Colorful Accent 6" w:uiPriority="51"/>
     <w:lsdException w:name="List Table 7 Colorful Accent 6" w:uiPriority="52"/>
+    <w:lsdException w:name="Mention" w:semiHidden="1" w:unhideWhenUsed="1"/>
+    <w:lsdException w:name="Smart Hyperlink" w:semiHidden="1" w:unhideWhenUsed="1"/>
+    <w:lsdException w:name="Hashtag" w:semiHidden="1" w:unhideWhenUsed="1"/>
+    <w:lsdException w:name="Unresolved Mention" w:semiHidden="1" w:unhideWhenUsed="1"/>
+    <w:lsdException w:name="Smart Link" w:semiHidden="1" w:unhideWhenUsed="1"/>
   </w:latentStyles>
   <w:style w:type="paragraph" w:default="1" w:styleId="Normal">
     <w:name w:val="Normal"/>

</xml_diff>

<commit_message>
nmv 11 03 2023
</commit_message>
<xml_diff>
--- a/SIkShA/JatA Darpanam.docx
+++ b/SIkShA/JatA Darpanam.docx
@@ -8241,7 +8241,35 @@
           <w:sz w:val="44"/>
           <w:szCs w:val="44"/>
         </w:rPr>
-        <w:t xml:space="preserve">¶±ÉÉä ** +·ÉÉVÉxªÉMxÉªÉ¶SÉè´É +v´ÉªÉÉælÉÉä+lÉÉäiÉlÉäÊiÉ * </w:t>
+        <w:t>¶±ÉÉä ** +·ÉÉVÉxªÉMxÉªÉ¶SÉè´É +v´ÉªÉÉæ</w:t>
+      </w:r>
+      <w:r>
+        <w:rPr>
+          <w:sz w:val="44"/>
+          <w:szCs w:val="44"/>
+        </w:rPr>
+        <w:t xml:space="preserve"> </w:t>
+      </w:r>
+      <w:r>
+        <w:rPr>
+          <w:sz w:val="44"/>
+          <w:szCs w:val="44"/>
+        </w:rPr>
+        <w:t>lÉÉä</w:t>
+      </w:r>
+      <w:r>
+        <w:rPr>
+          <w:sz w:val="44"/>
+          <w:szCs w:val="44"/>
+        </w:rPr>
+        <w:t xml:space="preserve"> </w:t>
+      </w:r>
+      <w:r>
+        <w:rPr>
+          <w:sz w:val="44"/>
+          <w:szCs w:val="44"/>
+        </w:rPr>
+        <w:t xml:space="preserve">+lÉÉäiÉlÉäÊiÉ * </w:t>
       </w:r>
     </w:p>
     <w:p>
@@ -33371,6 +33399,7 @@
     <w:lsdException w:name="HTML Sample" w:semiHidden="1" w:unhideWhenUsed="1"/>
     <w:lsdException w:name="HTML Typewriter" w:semiHidden="1" w:unhideWhenUsed="1"/>
     <w:lsdException w:name="HTML Variable" w:semiHidden="1" w:unhideWhenUsed="1"/>
+    <w:lsdException w:name="Normal Table" w:semiHidden="1" w:unhideWhenUsed="1"/>
     <w:lsdException w:name="annotation subject" w:semiHidden="1" w:unhideWhenUsed="1"/>
     <w:lsdException w:name="No List" w:semiHidden="1" w:unhideWhenUsed="1"/>
     <w:lsdException w:name="Outline List 1" w:semiHidden="1" w:unhideWhenUsed="1"/>
@@ -33413,8 +33442,11 @@
     <w:lsdException w:name="Table Contemporary" w:semiHidden="1" w:unhideWhenUsed="1"/>
     <w:lsdException w:name="Table Elegant" w:semiHidden="1" w:unhideWhenUsed="1"/>
     <w:lsdException w:name="Table Professional" w:semiHidden="1" w:unhideWhenUsed="1"/>
+    <w:lsdException w:name="Table Subtle 1" w:semiHidden="1" w:unhideWhenUsed="1"/>
     <w:lsdException w:name="Table Subtle 2" w:semiHidden="1" w:unhideWhenUsed="1"/>
     <w:lsdException w:name="Table Web 1" w:semiHidden="1" w:unhideWhenUsed="1"/>
+    <w:lsdException w:name="Table Web 2" w:semiHidden="1" w:unhideWhenUsed="1"/>
+    <w:lsdException w:name="Table Web 3" w:semiHidden="1" w:unhideWhenUsed="1"/>
     <w:lsdException w:name="Balloon Text" w:semiHidden="1" w:unhideWhenUsed="1"/>
     <w:lsdException w:name="Table Grid" w:uiPriority="39"/>
     <w:lsdException w:name="Table Theme" w:semiHidden="1" w:unhideWhenUsed="1"/>

</xml_diff>